<commit_message>
images, outline, todo update
</commit_message>
<xml_diff>
--- a/Presentation/Pres_Outline.docx
+++ b/Presentation/Pres_Outline.docx
@@ -23,303 +23,471 @@
         <w:ind w:left="420" w:leftChars="0" w:hanging="420" w:firstLineChars="0"/>
       </w:pPr>
       <w:r>
-        <w:t>Requirem</w:t>
+        <w:t>Requirements</w:t>
+      </w:r>
+    </w:p>
+    <w:p>
+      <w:pPr>
+        <w:numPr>
+          <w:ilvl w:val="0"/>
+          <w:numId w:val="2"/>
+        </w:numPr>
+        <w:tabs>
+          <w:tab w:val="left" w:pos="425"/>
+        </w:tabs>
+        <w:ind w:left="845" w:leftChars="0" w:hanging="425" w:firstLineChars="0"/>
+      </w:pPr>
+    </w:p>
+    <w:p>
+      <w:pPr>
+        <w:numPr>
+          <w:ilvl w:val="0"/>
+          <w:numId w:val="1"/>
+        </w:numPr>
+        <w:tabs>
+          <w:tab w:val="left" w:pos="420"/>
+        </w:tabs>
+        <w:ind w:left="420" w:leftChars="0" w:hanging="420" w:firstLineChars="0"/>
+      </w:pPr>
+      <w:r>
+        <w:t>Architecture</w:t>
+      </w:r>
+    </w:p>
+    <w:p>
+      <w:pPr>
+        <w:numPr>
+          <w:ilvl w:val="0"/>
+          <w:numId w:val="1"/>
+        </w:numPr>
+        <w:tabs>
+          <w:tab w:val="left" w:pos="420"/>
+        </w:tabs>
+        <w:ind w:left="420" w:leftChars="0" w:hanging="420" w:firstLineChars="0"/>
+      </w:pPr>
+      <w:r>
+        <w:t>Dev Process</w:t>
+      </w:r>
+    </w:p>
+    <w:p>
+      <w:pPr/>
+    </w:p>
+    <w:p>
+      <w:pPr/>
+    </w:p>
+    <w:p>
+      <w:pPr/>
+    </w:p>
+    <w:p>
+      <w:pPr/>
+    </w:p>
+    <w:p>
+      <w:pPr/>
+    </w:p>
+    <w:p>
+      <w:pPr/>
+      <w:r>
+        <w:t>Demonstration</w:t>
+      </w:r>
+    </w:p>
+    <w:p>
+      <w:pPr/>
+    </w:p>
+    <w:p>
+      <w:pPr>
+        <w:numPr>
+          <w:ilvl w:val="0"/>
+          <w:numId w:val="1"/>
+        </w:numPr>
+        <w:tabs>
+          <w:tab w:val="left" w:pos="420"/>
+        </w:tabs>
+        <w:ind w:left="420" w:leftChars="0" w:hanging="420" w:firstLineChars="0"/>
+      </w:pPr>
+      <w:r>
+        <w:t>Landing Page, Layout</w:t>
+      </w:r>
+    </w:p>
+    <w:p>
+      <w:pPr>
+        <w:numPr>
+          <w:ilvl w:val="0"/>
+          <w:numId w:val="1"/>
+        </w:numPr>
+        <w:tabs>
+          <w:tab w:val="left" w:pos="420"/>
+        </w:tabs>
+        <w:ind w:left="420" w:leftChars="0" w:hanging="420" w:firstLineChars="0"/>
+      </w:pPr>
+      <w:r>
+        <w:t>Create User, note password box</w:t>
+      </w:r>
+    </w:p>
+    <w:p>
+      <w:pPr>
+        <w:numPr>
+          <w:ilvl w:val="0"/>
+          <w:numId w:val="3"/>
+        </w:numPr>
+        <w:tabs>
+          <w:tab w:val="left" w:pos="425"/>
+        </w:tabs>
+        <w:ind w:left="845" w:leftChars="0" w:hanging="425" w:firstLineChars="0"/>
+      </w:pPr>
+      <w:r>
+        <w:t>Note password Hash</w:t>
+      </w:r>
+    </w:p>
+    <w:p>
+      <w:pPr>
+        <w:numPr>
+          <w:ilvl w:val="0"/>
+          <w:numId w:val="3"/>
+        </w:numPr>
+        <w:tabs>
+          <w:tab w:val="left" w:pos="425"/>
+        </w:tabs>
+        <w:ind w:left="845" w:leftChars="0" w:hanging="425" w:firstLineChars="0"/>
+      </w:pPr>
+      <w:r>
+        <w:t>Avatar</w:t>
+      </w:r>
+    </w:p>
+    <w:p>
+      <w:pPr>
+        <w:numPr>
+          <w:ilvl w:val="0"/>
+          <w:numId w:val="3"/>
+        </w:numPr>
+        <w:tabs>
+          <w:tab w:val="left" w:pos="425"/>
+        </w:tabs>
+        <w:ind w:left="845" w:leftChars="0" w:hanging="425" w:firstLineChars="0"/>
+      </w:pPr>
+      <w:r>
+        <w:t>Personal Information (is working?)</w:t>
+      </w:r>
+    </w:p>
+    <w:p>
+      <w:pPr>
+        <w:numPr>
+          <w:ilvl w:val="0"/>
+          <w:numId w:val="1"/>
+        </w:numPr>
+        <w:tabs>
+          <w:tab w:val="left" w:pos="420"/>
+        </w:tabs>
+        <w:ind w:left="420" w:leftChars="0" w:hanging="420" w:firstLineChars="0"/>
+      </w:pPr>
+      <w:r>
+        <w:t>Search</w:t>
+      </w:r>
+    </w:p>
+    <w:p>
+      <w:pPr>
+        <w:numPr>
+          <w:ilvl w:val="0"/>
+          <w:numId w:val="1"/>
+        </w:numPr>
+        <w:tabs>
+          <w:tab w:val="left" w:pos="420"/>
+        </w:tabs>
+        <w:ind w:left="420" w:leftChars="0" w:hanging="420" w:firstLineChars="0"/>
+      </w:pPr>
+      <w:r>
+        <w:t>Rent Property</w:t>
+      </w:r>
+    </w:p>
+    <w:p>
+      <w:pPr>
+        <w:numPr>
+          <w:ilvl w:val="0"/>
+          <w:numId w:val="4"/>
+        </w:numPr>
+        <w:tabs>
+          <w:tab w:val="left" w:pos="425"/>
+        </w:tabs>
+        <w:ind w:left="845" w:leftChars="0" w:hanging="425" w:firstLineChars="0"/>
+      </w:pPr>
+      <w:r>
+        <w:t>Rent during free time</w:t>
+      </w:r>
+    </w:p>
+    <w:p>
+      <w:pPr>
+        <w:numPr>
+          <w:ilvl w:val="0"/>
+          <w:numId w:val="4"/>
+        </w:numPr>
+        <w:tabs>
+          <w:tab w:val="left" w:pos="425"/>
+        </w:tabs>
+        <w:ind w:left="845" w:leftChars="0" w:hanging="425" w:firstLineChars="0"/>
+      </w:pPr>
+      <w:r>
+        <w:t>Show that it fails when attempting to rent during already rented time</w:t>
+      </w:r>
+    </w:p>
+    <w:p>
+      <w:pPr>
+        <w:numPr>
+          <w:ilvl w:val="0"/>
+          <w:numId w:val="1"/>
+        </w:numPr>
+        <w:tabs>
+          <w:tab w:val="left" w:pos="420"/>
+        </w:tabs>
+        <w:ind w:left="420" w:leftChars="0" w:hanging="420" w:firstLineChars="0"/>
+      </w:pPr>
+      <w:r>
+        <w:t>List Property</w:t>
+      </w:r>
+    </w:p>
+    <w:p>
+      <w:pPr>
+        <w:numPr>
+          <w:ilvl w:val="0"/>
+          <w:numId w:val="5"/>
+        </w:numPr>
+        <w:tabs>
+          <w:tab w:val="left" w:pos="425"/>
+        </w:tabs>
+        <w:ind w:left="845" w:leftChars="0" w:hanging="425" w:firstLineChars="0"/>
+      </w:pPr>
+      <w:r>
+        <w:t>Location</w:t>
+      </w:r>
+    </w:p>
+    <w:p>
+      <w:pPr>
+        <w:numPr>
+          <w:ilvl w:val="0"/>
+          <w:numId w:val="5"/>
+        </w:numPr>
+        <w:tabs>
+          <w:tab w:val="left" w:pos="425"/>
+        </w:tabs>
+        <w:ind w:left="845" w:leftChars="0" w:hanging="425" w:firstLineChars="0"/>
+      </w:pPr>
+      <w:r>
+        <w:t>Photo</w:t>
+      </w:r>
+    </w:p>
+    <w:p>
+      <w:pPr>
+        <w:numPr>
+          <w:ilvl w:val="0"/>
+          <w:numId w:val="1"/>
+        </w:numPr>
+        <w:tabs>
+          <w:tab w:val="left" w:pos="420"/>
+        </w:tabs>
+        <w:ind w:left="420" w:leftChars="0" w:hanging="420" w:firstLineChars="0"/>
+      </w:pPr>
+      <w:r>
+        <w:t>Logout</w:t>
+      </w:r>
+    </w:p>
+    <w:p>
+      <w:pPr>
+        <w:numPr>
+          <w:ilvl w:val="0"/>
+          <w:numId w:val="1"/>
+        </w:numPr>
+        <w:tabs>
+          <w:tab w:val="left" w:pos="420"/>
+        </w:tabs>
+        <w:ind w:left="420" w:leftChars="0" w:hanging="420" w:firstLineChars="0"/>
+      </w:pPr>
+      <w:r>
+        <w:t>Create Admin</w:t>
+      </w:r>
+    </w:p>
+    <w:p>
+      <w:pPr>
+        <w:numPr>
+          <w:ilvl w:val="0"/>
+          <w:numId w:val="6"/>
+        </w:numPr>
+        <w:tabs>
+          <w:tab w:val="left" w:pos="425"/>
+        </w:tabs>
+        <w:ind w:left="845" w:leftChars="0" w:hanging="425" w:firstLineChars="0"/>
+      </w:pPr>
+      <w:r>
+        <w:t>Python manage.py createsuperuser</w:t>
+      </w:r>
+    </w:p>
+    <w:p>
+      <w:pPr>
+        <w:numPr>
+          <w:ilvl w:val="0"/>
+          <w:numId w:val="7"/>
+        </w:numPr>
+        <w:tabs>
+          <w:tab w:val="left" w:pos="420"/>
+        </w:tabs>
+        <w:ind w:left="420" w:leftChars="0" w:hanging="420" w:firstLineChars="0"/>
+      </w:pPr>
+      <w:r>
+        <w:t>Login as admin to approve properties</w:t>
+      </w:r>
+    </w:p>
+    <w:p>
+      <w:pPr>
+        <w:numPr>
+          <w:ilvl w:val="0"/>
+          <w:numId w:val="1"/>
+        </w:numPr>
+        <w:tabs>
+          <w:tab w:val="left" w:pos="420"/>
+        </w:tabs>
+        <w:ind w:left="420" w:leftChars="0" w:hanging="420" w:firstLineChars="0"/>
+      </w:pPr>
+      <w:r>
+        <w:t>Admin page</w:t>
+      </w:r>
+    </w:p>
+    <w:p>
+      <w:pPr>
+        <w:numPr>
+          <w:ilvl w:val="0"/>
+          <w:numId w:val="8"/>
+        </w:numPr>
+        <w:tabs>
+          <w:tab w:val="left" w:pos="425"/>
+        </w:tabs>
+        <w:ind w:left="845" w:leftChars="0" w:hanging="425" w:firstLineChars="0"/>
+      </w:pPr>
+    </w:p>
+    <w:p>
+      <w:pPr>
+        <w:widowControl w:val="0"/>
+        <w:numPr>
+          <w:numId w:val="0"/>
+        </w:numPr>
+        <w:jc w:val="both"/>
+      </w:pPr>
+    </w:p>
+    <w:p>
+      <w:pPr>
+        <w:widowControl w:val="0"/>
+        <w:numPr>
+          <w:numId w:val="0"/>
+        </w:numPr>
+        <w:jc w:val="both"/>
+      </w:pPr>
+    </w:p>
+    <w:p>
+      <w:pPr>
+        <w:widowControl w:val="0"/>
+        <w:numPr>
+          <w:numId w:val="0"/>
+        </w:numPr>
+        <w:jc w:val="both"/>
+      </w:pPr>
+    </w:p>
+    <w:p>
+      <w:pPr>
+        <w:widowControl w:val="0"/>
+        <w:numPr>
+          <w:numId w:val="0"/>
+        </w:numPr>
+        <w:jc w:val="both"/>
+      </w:pPr>
+    </w:p>
+    <w:p>
+      <w:pPr>
+        <w:widowControl w:val="0"/>
+        <w:numPr>
+          <w:numId w:val="0"/>
+        </w:numPr>
+        <w:jc w:val="both"/>
+      </w:pPr>
+      <w:r>
+        <w:t>Need to Have for presentation:</w:t>
+      </w:r>
+    </w:p>
+    <w:p>
+      <w:pPr>
+        <w:widowControl w:val="0"/>
+        <w:numPr>
+          <w:numId w:val="0"/>
+        </w:numPr>
+        <w:jc w:val="both"/>
+      </w:pPr>
+    </w:p>
+    <w:p>
+      <w:pPr>
+        <w:widowControl w:val="0"/>
+        <w:numPr>
+          <w:numId w:val="0"/>
+        </w:numPr>
+        <w:jc w:val="both"/>
+      </w:pPr>
+      <w:r>
+        <w:t>At least two regular accounts to demonstrate rentals not renting on top of each other</w:t>
+      </w:r>
+    </w:p>
+    <w:p>
+      <w:pPr>
+        <w:widowControl w:val="0"/>
+        <w:numPr>
+          <w:numId w:val="0"/>
+        </w:numPr>
+        <w:jc w:val="both"/>
+      </w:pPr>
+      <w:r>
+        <w:t>Preexisting admin account to approve property</w:t>
+      </w:r>
+    </w:p>
+    <w:p>
+      <w:pPr>
+        <w:widowControl w:val="0"/>
+        <w:numPr>
+          <w:numId w:val="0"/>
+        </w:numPr>
+        <w:jc w:val="both"/>
+      </w:pPr>
+      <w:r>
+        <w:t>Properties already listed (so that we can demonstrate renting</w:t>
+      </w:r>
+    </w:p>
+    <w:p>
+      <w:pPr>
+        <w:widowControl w:val="0"/>
+        <w:numPr>
+          <w:numId w:val="0"/>
+        </w:numPr>
+        <w:jc w:val="both"/>
+      </w:pPr>
+      <w:r>
+        <w:t>Avatar pics</w:t>
       </w:r>
       <w:bookmarkStart w:id="0" w:name="_GoBack"/>
       <w:bookmarkEnd w:id="0"/>
-      <w:r>
-        <w:t>ents</w:t>
-      </w:r>
-    </w:p>
-    <w:p>
-      <w:pPr>
-        <w:numPr>
-          <w:ilvl w:val="0"/>
-          <w:numId w:val="2"/>
-        </w:numPr>
-        <w:tabs>
-          <w:tab w:val="left" w:pos="425"/>
-        </w:tabs>
-        <w:ind w:left="845" w:leftChars="0" w:hanging="425" w:firstLineChars="0"/>
-      </w:pPr>
-    </w:p>
-    <w:p>
-      <w:pPr>
-        <w:numPr>
-          <w:ilvl w:val="0"/>
-          <w:numId w:val="1"/>
-        </w:numPr>
-        <w:tabs>
-          <w:tab w:val="left" w:pos="420"/>
-        </w:tabs>
-        <w:ind w:left="420" w:leftChars="0" w:hanging="420" w:firstLineChars="0"/>
-      </w:pPr>
-      <w:r>
-        <w:t>Architecture</w:t>
-      </w:r>
-    </w:p>
-    <w:p>
-      <w:pPr>
-        <w:numPr>
-          <w:ilvl w:val="0"/>
-          <w:numId w:val="1"/>
-        </w:numPr>
-        <w:tabs>
-          <w:tab w:val="left" w:pos="420"/>
-        </w:tabs>
-        <w:ind w:left="420" w:leftChars="0" w:hanging="420" w:firstLineChars="0"/>
-      </w:pPr>
-      <w:r>
-        <w:t>Dev Process</w:t>
-      </w:r>
-    </w:p>
-    <w:p>
-      <w:pPr/>
-    </w:p>
-    <w:p>
-      <w:pPr/>
-    </w:p>
-    <w:p>
-      <w:pPr/>
-    </w:p>
-    <w:p>
-      <w:pPr/>
-    </w:p>
-    <w:p>
-      <w:pPr/>
-    </w:p>
-    <w:p>
-      <w:pPr/>
-      <w:r>
-        <w:t>Demonstration</w:t>
-      </w:r>
-    </w:p>
-    <w:p>
-      <w:pPr/>
-    </w:p>
-    <w:p>
-      <w:pPr>
-        <w:numPr>
-          <w:ilvl w:val="0"/>
-          <w:numId w:val="1"/>
-        </w:numPr>
-        <w:tabs>
-          <w:tab w:val="left" w:pos="420"/>
-        </w:tabs>
-        <w:ind w:left="420" w:leftChars="0" w:hanging="420" w:firstLineChars="0"/>
-      </w:pPr>
-      <w:r>
-        <w:t>Landing Page, Layout</w:t>
-      </w:r>
-    </w:p>
-    <w:p>
-      <w:pPr>
-        <w:numPr>
-          <w:ilvl w:val="0"/>
-          <w:numId w:val="1"/>
-        </w:numPr>
-        <w:tabs>
-          <w:tab w:val="left" w:pos="420"/>
-        </w:tabs>
-        <w:ind w:left="420" w:leftChars="0" w:hanging="420" w:firstLineChars="0"/>
-      </w:pPr>
-      <w:r>
-        <w:t>Create User, note password box</w:t>
-      </w:r>
-    </w:p>
-    <w:p>
-      <w:pPr>
-        <w:numPr>
-          <w:ilvl w:val="0"/>
-          <w:numId w:val="3"/>
-        </w:numPr>
-        <w:tabs>
-          <w:tab w:val="left" w:pos="425"/>
-        </w:tabs>
-        <w:ind w:left="845" w:leftChars="0" w:hanging="425" w:firstLineChars="0"/>
-      </w:pPr>
-      <w:r>
-        <w:t>Note password Hash</w:t>
-      </w:r>
-    </w:p>
-    <w:p>
-      <w:pPr>
-        <w:numPr>
-          <w:ilvl w:val="0"/>
-          <w:numId w:val="3"/>
-        </w:numPr>
-        <w:tabs>
-          <w:tab w:val="left" w:pos="425"/>
-        </w:tabs>
-        <w:ind w:left="845" w:leftChars="0" w:hanging="425" w:firstLineChars="0"/>
-      </w:pPr>
-      <w:r>
-        <w:t>Avatar</w:t>
-      </w:r>
-    </w:p>
-    <w:p>
-      <w:pPr>
-        <w:numPr>
-          <w:ilvl w:val="0"/>
-          <w:numId w:val="3"/>
-        </w:numPr>
-        <w:tabs>
-          <w:tab w:val="left" w:pos="425"/>
-        </w:tabs>
-        <w:ind w:left="845" w:leftChars="0" w:hanging="425" w:firstLineChars="0"/>
-      </w:pPr>
-      <w:r>
-        <w:t>Personal Information (is working?)</w:t>
-      </w:r>
-    </w:p>
-    <w:p>
-      <w:pPr>
-        <w:numPr>
-          <w:ilvl w:val="0"/>
-          <w:numId w:val="1"/>
-        </w:numPr>
-        <w:tabs>
-          <w:tab w:val="left" w:pos="420"/>
-        </w:tabs>
-        <w:ind w:left="420" w:leftChars="0" w:hanging="420" w:firstLineChars="0"/>
-      </w:pPr>
-      <w:r>
-        <w:t>Search</w:t>
-      </w:r>
-    </w:p>
-    <w:p>
-      <w:pPr>
-        <w:numPr>
-          <w:ilvl w:val="0"/>
-          <w:numId w:val="1"/>
-        </w:numPr>
-        <w:tabs>
-          <w:tab w:val="left" w:pos="420"/>
-        </w:tabs>
-        <w:ind w:left="420" w:leftChars="0" w:hanging="420" w:firstLineChars="0"/>
-      </w:pPr>
-      <w:r>
-        <w:t>Rent Property</w:t>
-      </w:r>
-    </w:p>
-    <w:p>
-      <w:pPr>
-        <w:numPr>
-          <w:ilvl w:val="0"/>
-          <w:numId w:val="4"/>
-        </w:numPr>
-        <w:tabs>
-          <w:tab w:val="left" w:pos="425"/>
-        </w:tabs>
-        <w:ind w:left="845" w:leftChars="0" w:hanging="425" w:firstLineChars="0"/>
-      </w:pPr>
-      <w:r>
-        <w:t>Rent during free time</w:t>
-      </w:r>
-    </w:p>
-    <w:p>
-      <w:pPr>
-        <w:numPr>
-          <w:ilvl w:val="0"/>
-          <w:numId w:val="4"/>
-        </w:numPr>
-        <w:tabs>
-          <w:tab w:val="left" w:pos="425"/>
-        </w:tabs>
-        <w:ind w:left="845" w:leftChars="0" w:hanging="425" w:firstLineChars="0"/>
-      </w:pPr>
-      <w:r>
-        <w:t>Show that it fails when attempting to rent during already rented time</w:t>
-      </w:r>
-    </w:p>
-    <w:p>
-      <w:pPr>
-        <w:numPr>
-          <w:ilvl w:val="0"/>
-          <w:numId w:val="1"/>
-        </w:numPr>
-        <w:tabs>
-          <w:tab w:val="left" w:pos="420"/>
-        </w:tabs>
-        <w:ind w:left="420" w:leftChars="0" w:hanging="420" w:firstLineChars="0"/>
-      </w:pPr>
-      <w:r>
-        <w:t>List Property</w:t>
-      </w:r>
-    </w:p>
-    <w:p>
-      <w:pPr>
-        <w:numPr>
-          <w:ilvl w:val="0"/>
-          <w:numId w:val="5"/>
-        </w:numPr>
-        <w:tabs>
-          <w:tab w:val="left" w:pos="425"/>
-        </w:tabs>
-        <w:ind w:left="845" w:leftChars="0" w:hanging="425" w:firstLineChars="0"/>
-      </w:pPr>
-      <w:r>
-        <w:t>Location</w:t>
-      </w:r>
-    </w:p>
-    <w:p>
-      <w:pPr>
-        <w:numPr>
-          <w:ilvl w:val="0"/>
-          <w:numId w:val="5"/>
-        </w:numPr>
-        <w:tabs>
-          <w:tab w:val="left" w:pos="425"/>
-        </w:tabs>
-        <w:ind w:left="845" w:leftChars="0" w:hanging="425" w:firstLineChars="0"/>
-      </w:pPr>
-      <w:r>
-        <w:t>Photo</w:t>
-      </w:r>
-    </w:p>
-    <w:p>
-      <w:pPr>
-        <w:numPr>
-          <w:ilvl w:val="0"/>
-          <w:numId w:val="1"/>
-        </w:numPr>
-        <w:tabs>
-          <w:tab w:val="left" w:pos="420"/>
-        </w:tabs>
-        <w:ind w:left="420" w:leftChars="0" w:hanging="420" w:firstLineChars="0"/>
-      </w:pPr>
-      <w:r>
-        <w:t>Logout</w:t>
-      </w:r>
-    </w:p>
-    <w:p>
-      <w:pPr>
-        <w:numPr>
-          <w:ilvl w:val="0"/>
-          <w:numId w:val="1"/>
-        </w:numPr>
-        <w:tabs>
-          <w:tab w:val="left" w:pos="420"/>
-        </w:tabs>
-        <w:ind w:left="420" w:leftChars="0" w:hanging="420" w:firstLineChars="0"/>
-      </w:pPr>
-      <w:r>
-        <w:t>Create Admin</w:t>
-      </w:r>
-    </w:p>
-    <w:p>
-      <w:pPr>
-        <w:numPr>
-          <w:ilvl w:val="0"/>
-          <w:numId w:val="1"/>
-        </w:numPr>
-        <w:tabs>
-          <w:tab w:val="left" w:pos="420"/>
-        </w:tabs>
-        <w:ind w:left="420" w:leftChars="0" w:hanging="420" w:firstLineChars="0"/>
-      </w:pPr>
-      <w:r>
-        <w:t>Admin page</w:t>
+    </w:p>
+    <w:p>
+      <w:pPr>
+        <w:widowControl w:val="0"/>
+        <w:numPr>
+          <w:numId w:val="0"/>
+        </w:numPr>
+        <w:jc w:val="both"/>
+      </w:pPr>
+      <w:r>
+        <w:t>Beach Home pics</w:t>
+      </w:r>
+    </w:p>
+    <w:p>
+      <w:pPr>
+        <w:widowControl w:val="0"/>
+        <w:numPr>
+          <w:numId w:val="0"/>
+        </w:numPr>
+        <w:jc w:val="both"/>
+      </w:pPr>
+      <w:r>
+        <w:t>Tablet/smartphone (if we do that)</w:t>
       </w:r>
     </w:p>
     <w:sectPr>
@@ -374,6 +542,26 @@
       </w:rPr>
     </w:lvl>
   </w:abstractNum>
+  <w:abstractNum w:abstractNumId="1462374700">
+    <w:nsid w:val="572A112C"/>
+    <w:multiLevelType w:val="singleLevel"/>
+    <w:tmpl w:val="572A112C"/>
+    <w:lvl w:ilvl="0" w:tentative="1">
+      <w:start w:val="1"/>
+      <w:numFmt w:val="decimal"/>
+      <w:lvlText w:val="%1."/>
+      <w:lvlJc w:val="left"/>
+      <w:pPr>
+        <w:tabs>
+          <w:tab w:val="left" w:pos="425"/>
+        </w:tabs>
+        <w:ind w:left="425" w:leftChars="0" w:hanging="425" w:firstLineChars="0"/>
+      </w:pPr>
+      <w:rPr>
+        <w:rFonts w:hint="default"/>
+      </w:rPr>
+    </w:lvl>
+  </w:abstractNum>
   <w:abstractNum w:abstractNumId="1462374418">
     <w:nsid w:val="572A1012"/>
     <w:multiLevelType w:val="singleLevel"/>
@@ -391,26 +579,6 @@
       </w:pPr>
       <w:rPr>
         <w:rFonts w:hint="default" w:ascii="Wingdings" w:hAnsi="Wingdings"/>
-      </w:rPr>
-    </w:lvl>
-  </w:abstractNum>
-  <w:abstractNum w:abstractNumId="1462374700">
-    <w:nsid w:val="572A112C"/>
-    <w:multiLevelType w:val="singleLevel"/>
-    <w:tmpl w:val="572A112C"/>
-    <w:lvl w:ilvl="0" w:tentative="1">
-      <w:start w:val="1"/>
-      <w:numFmt w:val="decimal"/>
-      <w:lvlText w:val="%1."/>
-      <w:lvlJc w:val="left"/>
-      <w:pPr>
-        <w:tabs>
-          <w:tab w:val="left" w:pos="425"/>
-        </w:tabs>
-        <w:ind w:left="425" w:leftChars="0" w:hanging="425" w:firstLineChars="0"/>
-      </w:pPr>
-      <w:rPr>
-        <w:rFonts w:hint="default"/>
       </w:rPr>
     </w:lvl>
   </w:abstractNum>
@@ -431,6 +599,66 @@
       </w:pPr>
       <w:rPr>
         <w:rFonts w:hint="default"/>
+      </w:rPr>
+    </w:lvl>
+  </w:abstractNum>
+  <w:abstractNum w:abstractNumId="1462383763">
+    <w:nsid w:val="572A3493"/>
+    <w:multiLevelType w:val="singleLevel"/>
+    <w:tmpl w:val="572A3493"/>
+    <w:lvl w:ilvl="0" w:tentative="1">
+      <w:start w:val="1"/>
+      <w:numFmt w:val="decimal"/>
+      <w:lvlText w:val="%1."/>
+      <w:lvlJc w:val="left"/>
+      <w:pPr>
+        <w:tabs>
+          <w:tab w:val="left" w:pos="425"/>
+        </w:tabs>
+        <w:ind w:left="425" w:leftChars="0" w:hanging="425" w:firstLineChars="0"/>
+      </w:pPr>
+      <w:rPr>
+        <w:rFonts w:hint="default"/>
+      </w:rPr>
+    </w:lvl>
+  </w:abstractNum>
+  <w:abstractNum w:abstractNumId="1462383962">
+    <w:nsid w:val="572A355A"/>
+    <w:multiLevelType w:val="singleLevel"/>
+    <w:tmpl w:val="572A355A"/>
+    <w:lvl w:ilvl="0" w:tentative="1">
+      <w:start w:val="1"/>
+      <w:numFmt w:val="decimal"/>
+      <w:lvlText w:val="%1."/>
+      <w:lvlJc w:val="left"/>
+      <w:pPr>
+        <w:tabs>
+          <w:tab w:val="left" w:pos="425"/>
+        </w:tabs>
+        <w:ind w:left="425" w:leftChars="0" w:hanging="425" w:firstLineChars="0"/>
+      </w:pPr>
+      <w:rPr>
+        <w:rFonts w:hint="default"/>
+      </w:rPr>
+    </w:lvl>
+  </w:abstractNum>
+  <w:abstractNum w:abstractNumId="1462383981">
+    <w:nsid w:val="572A356D"/>
+    <w:multiLevelType w:val="singleLevel"/>
+    <w:tmpl w:val="572A356D"/>
+    <w:lvl w:ilvl="0" w:tentative="1">
+      <w:start w:val="1"/>
+      <w:numFmt w:val="bullet"/>
+      <w:lvlText w:val=""/>
+      <w:lvlJc w:val="left"/>
+      <w:pPr>
+        <w:tabs>
+          <w:tab w:val="left" w:pos="420"/>
+        </w:tabs>
+        <w:ind w:left="420" w:leftChars="0" w:hanging="420" w:firstLineChars="0"/>
+      </w:pPr>
+      <w:rPr>
+        <w:rFonts w:hint="default" w:ascii="Wingdings" w:hAnsi="Wingdings"/>
       </w:rPr>
     </w:lvl>
   </w:abstractNum>
@@ -448,6 +676,15 @@
   </w:num>
   <w:num w:numId="5">
     <w:abstractNumId w:val="1462374570"/>
+  </w:num>
+  <w:num w:numId="6">
+    <w:abstractNumId w:val="1462383962"/>
+  </w:num>
+  <w:num w:numId="7">
+    <w:abstractNumId w:val="1462383981"/>
+  </w:num>
+  <w:num w:numId="8">
+    <w:abstractNumId w:val="1462383763"/>
   </w:num>
 </w:numbering>
 </file>

</xml_diff>